<commit_message>
Working in PLC and Windows on Panel
</commit_message>
<xml_diff>
--- a/PLC/V_1/Работы.docx
+++ b/PLC/V_1/Работы.docx
@@ -48,51 +48,8 @@
           <w:numId w:val="3"/>
         </w:numPr>
       </w:pPr>
-      <w:r>
-        <w:t xml:space="preserve">Сделать блоки </w:t>
-      </w:r>
-      <w:proofErr w:type="spellStart"/>
-      <w:r>
-        <w:t>пуравления</w:t>
-      </w:r>
-      <w:proofErr w:type="spellEnd"/>
-      <w:r>
-        <w:t xml:space="preserve"> клапанами, насосами с назначением автоматического выхода для 2-х режимов (Стерилизация / Работа пастеризатора)</w:t>
-      </w:r>
-    </w:p>
-    <w:p>
-      <w:pPr>
-        <w:pStyle w:val="a3"/>
-        <w:numPr>
-          <w:ilvl w:val="0"/>
-          <w:numId w:val="3"/>
-        </w:numPr>
-      </w:pPr>
-      <w:proofErr w:type="spellStart"/>
-      <w:r>
-        <w:t>Уставки</w:t>
-      </w:r>
-      <w:proofErr w:type="spellEnd"/>
-      <w:r>
-        <w:t xml:space="preserve"> для </w:t>
-      </w:r>
-      <w:proofErr w:type="spellStart"/>
-      <w:r>
-        <w:t>пида</w:t>
-      </w:r>
-      <w:proofErr w:type="spellEnd"/>
-      <w:r>
-        <w:t xml:space="preserve"> прописать с сменой от выбора режима</w:t>
-      </w:r>
-    </w:p>
-    <w:p>
-      <w:pPr>
-        <w:pStyle w:val="a3"/>
-        <w:numPr>
-          <w:ilvl w:val="0"/>
-          <w:numId w:val="3"/>
-        </w:numPr>
-      </w:pPr>
+      <w:bookmarkStart w:id="0" w:name="_GoBack"/>
+      <w:bookmarkEnd w:id="0"/>
       <w:r>
         <w:t>Блоки по управлению насосами – Назначить:</w:t>
       </w:r>
@@ -120,20 +77,6 @@
       <w:r>
         <w:t>Выходы на пускатели</w:t>
       </w:r>
-    </w:p>
-    <w:p>
-      <w:pPr>
-        <w:pStyle w:val="a3"/>
-        <w:numPr>
-          <w:ilvl w:val="0"/>
-          <w:numId w:val="3"/>
-        </w:numPr>
-      </w:pPr>
-      <w:r>
-        <w:t>Предусмотреть при окончании стерилизации вывод окна до подтверждения, при этом установку в СТОП</w:t>
-      </w:r>
-      <w:bookmarkStart w:id="0" w:name="_GoBack"/>
-      <w:bookmarkEnd w:id="0"/>
     </w:p>
     <w:p/>
     <w:p>

</xml_diff>